<commit_message>
add email and phone number
</commit_message>
<xml_diff>
--- a/nginx/html/DEMOSET/Resume/Jason.docx
+++ b/nginx/html/DEMOSET/Resume/Jason.docx
@@ -433,6 +433,17 @@
         </w:rPr>
         <w:t xml:space="preserve">17616004983 </w:t>
       </w:r>
+      <w:r>
+        <w:rPr>
+          <w:rFonts w:hint="eastAsia" w:ascii="微软雅黑" w:hAnsi="微软雅黑" w:eastAsia="微软雅黑" w:cstheme="minorBidi"/>
+          <w:color w:val="585858"/>
+          <w:kern w:val="2"/>
+          <w:sz w:val="21"/>
+          <w:szCs w:val="22"/>
+          <w:lang w:val="en-US" w:eastAsia="zh-CN" w:bidi="ar-SA"/>
+        </w:rPr>
+        <w:t>/ +12139664602</w:t>
+      </w:r>
     </w:p>
     <w:p>
       <w:pPr>
@@ -451,6 +462,109 @@
         <w:ind w:left="0" w:right="0"/>
         <w:jc w:val="left"/>
         <w:rPr>
+          <w:rFonts w:hint="eastAsia" w:ascii="微软雅黑" w:hAnsi="微软雅黑" w:eastAsia="微软雅黑" w:cstheme="minorBidi"/>
+          <w:color w:val="585858"/>
+          <w:kern w:val="2"/>
+          <w:sz w:val="21"/>
+          <w:szCs w:val="22"/>
+          <w:lang w:val="en-US" w:eastAsia="zh-CN" w:bidi="ar-SA"/>
+        </w:rPr>
+      </w:pPr>
+      <w:r>
+        <w:rPr>
+          <w:rFonts w:hint="eastAsia" w:ascii="微软雅黑" w:hAnsi="微软雅黑" w:eastAsia="微软雅黑" w:cstheme="minorBidi"/>
+          <w:color w:val="585858"/>
+          <w:kern w:val="2"/>
+          <w:sz w:val="21"/>
+          <w:szCs w:val="22"/>
+          <w:lang w:val="en-US" w:eastAsia="zh-CN" w:bidi="ar-SA"/>
+        </w:rPr>
+        <w:t xml:space="preserve">Email: </w:t>
+      </w:r>
+      <w:r>
+        <w:rPr>
+          <w:rFonts w:hint="eastAsia" w:ascii="微软雅黑" w:hAnsi="微软雅黑" w:eastAsia="微软雅黑" w:cstheme="minorBidi"/>
+          <w:color w:val="585858"/>
+          <w:kern w:val="2"/>
+          <w:sz w:val="21"/>
+          <w:szCs w:val="22"/>
+          <w:lang w:val="en-US" w:eastAsia="zh-CN" w:bidi="ar-SA"/>
+        </w:rPr>
+        <w:fldChar w:fldCharType="begin"/>
+      </w:r>
+      <w:r>
+        <w:rPr>
+          <w:rFonts w:hint="eastAsia" w:ascii="微软雅黑" w:hAnsi="微软雅黑" w:eastAsia="微软雅黑" w:cstheme="minorBidi"/>
+          <w:color w:val="585858"/>
+          <w:kern w:val="2"/>
+          <w:sz w:val="21"/>
+          <w:szCs w:val="22"/>
+          <w:lang w:val="en-US" w:eastAsia="zh-CN" w:bidi="ar-SA"/>
+        </w:rPr>
+        <w:instrText xml:space="preserve"> HYPERLINK "mailto:wakaventus@gmail.com" </w:instrText>
+      </w:r>
+      <w:r>
+        <w:rPr>
+          <w:rFonts w:hint="eastAsia" w:ascii="微软雅黑" w:hAnsi="微软雅黑" w:eastAsia="微软雅黑" w:cstheme="minorBidi"/>
+          <w:color w:val="585858"/>
+          <w:kern w:val="2"/>
+          <w:sz w:val="21"/>
+          <w:szCs w:val="22"/>
+          <w:lang w:val="en-US" w:eastAsia="zh-CN" w:bidi="ar-SA"/>
+        </w:rPr>
+        <w:fldChar w:fldCharType="separate"/>
+      </w:r>
+      <w:r>
+        <w:rPr>
+          <w:rFonts w:hint="eastAsia" w:ascii="微软雅黑" w:hAnsi="微软雅黑" w:eastAsia="微软雅黑" w:cstheme="minorBidi"/>
+          <w:color w:val="585858"/>
+          <w:kern w:val="2"/>
+          <w:sz w:val="21"/>
+          <w:szCs w:val="22"/>
+          <w:lang w:val="en-US" w:eastAsia="zh-CN" w:bidi="ar-SA"/>
+        </w:rPr>
+        <w:t>wakaventus@gmail.com</w:t>
+      </w:r>
+      <w:r>
+        <w:rPr>
+          <w:rFonts w:hint="eastAsia" w:ascii="微软雅黑" w:hAnsi="微软雅黑" w:eastAsia="微软雅黑" w:cstheme="minorBidi"/>
+          <w:color w:val="585858"/>
+          <w:kern w:val="2"/>
+          <w:sz w:val="21"/>
+          <w:szCs w:val="22"/>
+          <w:lang w:val="en-US" w:eastAsia="zh-CN" w:bidi="ar-SA"/>
+        </w:rPr>
+        <w:fldChar w:fldCharType="end"/>
+      </w:r>
+      <w:r>
+        <w:rPr>
+          <w:rFonts w:hint="eastAsia" w:ascii="微软雅黑" w:hAnsi="微软雅黑" w:eastAsia="微软雅黑" w:cstheme="minorBidi"/>
+          <w:color w:val="585858"/>
+          <w:kern w:val="2"/>
+          <w:sz w:val="21"/>
+          <w:szCs w:val="22"/>
+          <w:lang w:val="en-US" w:eastAsia="zh-CN" w:bidi="ar-SA"/>
+        </w:rPr>
+        <w:t xml:space="preserve"> </w:t>
+      </w:r>
+    </w:p>
+    <w:p>
+      <w:pPr>
+        <w:pStyle w:val="2"/>
+        <w:keepNext w:val="0"/>
+        <w:keepLines w:val="0"/>
+        <w:widowControl/>
+        <w:suppressLineNumbers w:val="0"/>
+        <w:pBdr>
+          <w:top w:val="none" w:color="auto" w:sz="0" w:space="0"/>
+          <w:left w:val="none" w:color="auto" w:sz="0" w:space="0"/>
+          <w:bottom w:val="none" w:color="auto" w:sz="0" w:space="0"/>
+          <w:right w:val="none" w:color="auto" w:sz="0" w:space="0"/>
+        </w:pBdr>
+        <w:spacing w:before="0" w:beforeAutospacing="0" w:after="0" w:afterAutospacing="0" w:line="315" w:lineRule="atLeast"/>
+        <w:ind w:left="0" w:right="0" w:firstLine="630" w:firstLineChars="300"/>
+        <w:jc w:val="left"/>
+        <w:rPr>
           <w:rFonts w:hint="default" w:ascii="微软雅黑" w:hAnsi="微软雅黑" w:eastAsia="微软雅黑" w:cstheme="minorBidi"/>
           <w:color w:val="585858"/>
           <w:kern w:val="2"/>
@@ -468,20 +582,7 @@
           <w:szCs w:val="22"/>
           <w:lang w:val="en-US" w:eastAsia="zh-CN" w:bidi="ar-SA"/>
         </w:rPr>
-        <w:t>Email: wakaventus</w:t>
-      </w:r>
-      <w:bookmarkStart w:id="0" w:name="_GoBack"/>
-      <w:bookmarkEnd w:id="0"/>
-      <w:r>
-        <w:rPr>
-          <w:rFonts w:hint="eastAsia" w:ascii="微软雅黑" w:hAnsi="微软雅黑" w:eastAsia="微软雅黑" w:cstheme="minorBidi"/>
-          <w:color w:val="585858"/>
-          <w:kern w:val="2"/>
-          <w:sz w:val="21"/>
-          <w:szCs w:val="22"/>
-          <w:lang w:val="en-US" w:eastAsia="zh-CN" w:bidi="ar-SA"/>
-        </w:rPr>
-        <w:t>@163.com</w:t>
+        <w:t>wgs.animation@163.com</w:t>
       </w:r>
     </w:p>
     <w:p>
@@ -519,7 +620,7 @@
     </w:p>
     <w:p>
       <w:pPr>
-        <w:pStyle w:val="5"/>
+        <w:pStyle w:val="6"/>
         <w:numPr>
           <w:ilvl w:val="0"/>
           <w:numId w:val="0"/>
@@ -546,12 +647,12 @@
           <w:szCs w:val="22"/>
           <w:lang w:val="en-US" w:eastAsia="zh-CN" w:bidi="ar-SA"/>
         </w:rPr>
-        <w:t>Java software engineer</w:t>
-      </w:r>
-    </w:p>
-    <w:p>
-      <w:pPr>
-        <w:pStyle w:val="5"/>
+        <w:t>Java (full-stack) software engineer</w:t>
+      </w:r>
+    </w:p>
+    <w:p>
+      <w:pPr>
+        <w:pStyle w:val="6"/>
         <w:numPr>
           <w:ilvl w:val="0"/>
           <w:numId w:val="0"/>
@@ -583,7 +684,7 @@
     </w:p>
     <w:p>
       <w:pPr>
-        <w:pStyle w:val="5"/>
+        <w:pStyle w:val="6"/>
         <w:numPr>
           <w:ilvl w:val="0"/>
           <w:numId w:val="0"/>
@@ -615,7 +716,7 @@
     </w:p>
     <w:p>
       <w:pPr>
-        <w:pStyle w:val="5"/>
+        <w:pStyle w:val="6"/>
         <w:numPr>
           <w:ilvl w:val="0"/>
           <w:numId w:val="0"/>
@@ -646,7 +747,17 @@
           <w:color w:val="747474"/>
           <w:szCs w:val="22"/>
         </w:rPr>
-        <w:t xml:space="preserve">Willing to apply for a work visa </w:t>
+        <w:t>Willing to apply for a work</w:t>
+      </w:r>
+      <w:bookmarkStart w:id="0" w:name="_GoBack"/>
+      <w:bookmarkEnd w:id="0"/>
+      <w:r>
+        <w:rPr>
+          <w:rFonts w:hint="default" w:ascii="微软雅黑" w:hAnsi="微软雅黑" w:eastAsia="微软雅黑"/>
+          <w:color w:val="747474"/>
+          <w:szCs w:val="22"/>
+        </w:rPr>
+        <w:t xml:space="preserve"> visa </w:t>
       </w:r>
       <w:r>
         <w:rPr>
@@ -776,7 +887,7 @@
     </w:p>
     <w:p>
       <w:pPr>
-        <w:pStyle w:val="5"/>
+        <w:pStyle w:val="6"/>
         <w:numPr>
           <w:ilvl w:val="0"/>
           <w:numId w:val="0"/>
@@ -819,7 +930,7 @@
     </w:p>
     <w:p>
       <w:pPr>
-        <w:pStyle w:val="5"/>
+        <w:pStyle w:val="6"/>
         <w:numPr>
           <w:ilvl w:val="0"/>
           <w:numId w:val="1"/>
@@ -1148,7 +1259,7 @@
     </w:p>
     <w:p>
       <w:pPr>
-        <w:pStyle w:val="5"/>
+        <w:pStyle w:val="6"/>
         <w:numPr>
           <w:ilvl w:val="0"/>
           <w:numId w:val="1"/>
@@ -1179,7 +1290,7 @@
     </w:p>
     <w:p>
       <w:pPr>
-        <w:pStyle w:val="5"/>
+        <w:pStyle w:val="6"/>
         <w:widowControl w:val="0"/>
         <w:numPr>
           <w:ilvl w:val="0"/>
@@ -1210,9 +1321,10 @@
     </w:p>
     <w:p>
       <w:pPr>
-        <w:pStyle w:val="5"/>
+        <w:pStyle w:val="6"/>
         <w:widowControl w:val="0"/>
         <w:numPr>
+          <w:ilvl w:val="0"/>
           <w:numId w:val="0"/>
         </w:numPr>
         <w:adjustRightInd w:val="0"/>
@@ -1260,7 +1372,7 @@
     </w:p>
     <w:p>
       <w:pPr>
-        <w:pStyle w:val="5"/>
+        <w:pStyle w:val="6"/>
         <w:widowControl w:val="0"/>
         <w:numPr>
           <w:ilvl w:val="0"/>
@@ -1321,7 +1433,7 @@
     </w:p>
     <w:p>
       <w:pPr>
-        <w:pStyle w:val="5"/>
+        <w:pStyle w:val="6"/>
         <w:widowControl w:val="0"/>
         <w:numPr>
           <w:ilvl w:val="0"/>
@@ -1372,7 +1484,7 @@
     </w:p>
     <w:p>
       <w:pPr>
-        <w:pStyle w:val="5"/>
+        <w:pStyle w:val="6"/>
         <w:numPr>
           <w:ilvl w:val="0"/>
           <w:numId w:val="1"/>
@@ -1402,7 +1514,7 @@
     </w:p>
     <w:p>
       <w:pPr>
-        <w:pStyle w:val="5"/>
+        <w:pStyle w:val="6"/>
         <w:widowControl w:val="0"/>
         <w:numPr>
           <w:ilvl w:val="0"/>
@@ -1493,7 +1605,7 @@
     </w:p>
     <w:p>
       <w:pPr>
-        <w:pStyle w:val="5"/>
+        <w:pStyle w:val="6"/>
         <w:widowControl w:val="0"/>
         <w:numPr>
           <w:ilvl w:val="0"/>
@@ -1604,7 +1716,7 @@
     </w:p>
     <w:p>
       <w:pPr>
-        <w:pStyle w:val="5"/>
+        <w:pStyle w:val="6"/>
         <w:numPr>
           <w:ilvl w:val="0"/>
           <w:numId w:val="1"/>
@@ -1634,7 +1746,7 @@
     </w:p>
     <w:p>
       <w:pPr>
-        <w:pStyle w:val="5"/>
+        <w:pStyle w:val="6"/>
         <w:widowControl w:val="0"/>
         <w:numPr>
           <w:ilvl w:val="0"/>
@@ -1665,7 +1777,7 @@
     </w:p>
     <w:p>
       <w:pPr>
-        <w:pStyle w:val="5"/>
+        <w:pStyle w:val="6"/>
         <w:widowControl w:val="0"/>
         <w:numPr>
           <w:ilvl w:val="0"/>
@@ -1696,7 +1808,7 @@
     </w:p>
     <w:p>
       <w:pPr>
-        <w:pStyle w:val="5"/>
+        <w:pStyle w:val="6"/>
         <w:widowControl w:val="0"/>
         <w:numPr>
           <w:ilvl w:val="0"/>
@@ -1747,7 +1859,7 @@
     </w:p>
     <w:p>
       <w:pPr>
-        <w:pStyle w:val="5"/>
+        <w:pStyle w:val="6"/>
         <w:numPr>
           <w:ilvl w:val="0"/>
           <w:numId w:val="1"/>
@@ -1777,7 +1889,7 @@
     </w:p>
     <w:p>
       <w:pPr>
-        <w:pStyle w:val="5"/>
+        <w:pStyle w:val="6"/>
         <w:widowControl w:val="0"/>
         <w:numPr>
           <w:ilvl w:val="0"/>
@@ -1848,7 +1960,7 @@
     </w:p>
     <w:p>
       <w:pPr>
-        <w:pStyle w:val="5"/>
+        <w:pStyle w:val="6"/>
         <w:widowControl w:val="0"/>
         <w:numPr>
           <w:ilvl w:val="0"/>
@@ -1879,7 +1991,7 @@
     </w:p>
     <w:p>
       <w:pPr>
-        <w:pStyle w:val="5"/>
+        <w:pStyle w:val="6"/>
         <w:numPr>
           <w:ilvl w:val="0"/>
           <w:numId w:val="1"/>
@@ -1909,7 +2021,7 @@
     </w:p>
     <w:p>
       <w:pPr>
-        <w:pStyle w:val="5"/>
+        <w:pStyle w:val="6"/>
         <w:widowControl w:val="0"/>
         <w:numPr>
           <w:ilvl w:val="0"/>
@@ -1960,9 +2072,10 @@
     </w:p>
     <w:p>
       <w:pPr>
-        <w:pStyle w:val="5"/>
+        <w:pStyle w:val="6"/>
         <w:widowControl w:val="0"/>
         <w:numPr>
+          <w:ilvl w:val="0"/>
           <w:numId w:val="0"/>
         </w:numPr>
         <w:adjustRightInd w:val="0"/>
@@ -1990,7 +2103,7 @@
     </w:p>
     <w:p>
       <w:pPr>
-        <w:pStyle w:val="5"/>
+        <w:pStyle w:val="6"/>
         <w:widowControl w:val="0"/>
         <w:numPr>
           <w:ilvl w:val="0"/>
@@ -2021,7 +2134,7 @@
     </w:p>
     <w:p>
       <w:pPr>
-        <w:pStyle w:val="5"/>
+        <w:pStyle w:val="6"/>
         <w:numPr>
           <w:ilvl w:val="0"/>
           <w:numId w:val="1"/>
@@ -2051,7 +2164,7 @@
     </w:p>
     <w:p>
       <w:pPr>
-        <w:pStyle w:val="5"/>
+        <w:pStyle w:val="6"/>
         <w:widowControl w:val="0"/>
         <w:numPr>
           <w:ilvl w:val="0"/>
@@ -2112,7 +2225,7 @@
     </w:p>
     <w:p>
       <w:pPr>
-        <w:pStyle w:val="5"/>
+        <w:pStyle w:val="6"/>
         <w:widowControl w:val="0"/>
         <w:numPr>
           <w:ilvl w:val="0"/>
@@ -2143,7 +2256,7 @@
     </w:p>
     <w:p>
       <w:pPr>
-        <w:pStyle w:val="5"/>
+        <w:pStyle w:val="6"/>
         <w:numPr>
           <w:ilvl w:val="0"/>
           <w:numId w:val="1"/>
@@ -2173,7 +2286,7 @@
     </w:p>
     <w:p>
       <w:pPr>
-        <w:pStyle w:val="5"/>
+        <w:pStyle w:val="6"/>
         <w:widowControl w:val="0"/>
         <w:numPr>
           <w:ilvl w:val="0"/>
@@ -2479,7 +2592,7 @@
     </w:p>
     <w:p>
       <w:pPr>
-        <w:pStyle w:val="5"/>
+        <w:pStyle w:val="6"/>
         <w:numPr>
           <w:ilvl w:val="0"/>
           <w:numId w:val="1"/>
@@ -2509,7 +2622,7 @@
     </w:p>
     <w:p>
       <w:pPr>
-        <w:pStyle w:val="5"/>
+        <w:pStyle w:val="6"/>
         <w:widowControl w:val="0"/>
         <w:numPr>
           <w:ilvl w:val="0"/>
@@ -2540,7 +2653,7 @@
     </w:p>
     <w:p>
       <w:pPr>
-        <w:pStyle w:val="5"/>
+        <w:pStyle w:val="6"/>
         <w:numPr>
           <w:ilvl w:val="0"/>
           <w:numId w:val="1"/>
@@ -2570,7 +2683,7 @@
     </w:p>
     <w:p>
       <w:pPr>
-        <w:pStyle w:val="5"/>
+        <w:pStyle w:val="6"/>
         <w:widowControl w:val="0"/>
         <w:numPr>
           <w:ilvl w:val="0"/>
@@ -2621,7 +2734,7 @@
     </w:p>
     <w:p>
       <w:pPr>
-        <w:pStyle w:val="5"/>
+        <w:pStyle w:val="6"/>
         <w:numPr>
           <w:ilvl w:val="0"/>
           <w:numId w:val="1"/>
@@ -2651,7 +2764,7 @@
     </w:p>
     <w:p>
       <w:pPr>
-        <w:pStyle w:val="5"/>
+        <w:pStyle w:val="6"/>
         <w:widowControl w:val="0"/>
         <w:numPr>
           <w:ilvl w:val="0"/>
@@ -2702,7 +2815,7 @@
     </w:p>
     <w:p>
       <w:pPr>
-        <w:pStyle w:val="5"/>
+        <w:pStyle w:val="6"/>
         <w:numPr>
           <w:ilvl w:val="0"/>
           <w:numId w:val="0"/>
@@ -2875,7 +2988,7 @@
     </w:p>
     <w:p>
       <w:pPr>
-        <w:pStyle w:val="5"/>
+        <w:pStyle w:val="6"/>
         <w:numPr>
           <w:ilvl w:val="0"/>
           <w:numId w:val="1"/>
@@ -2915,7 +3028,7 @@
     </w:p>
     <w:p>
       <w:pPr>
-        <w:pStyle w:val="5"/>
+        <w:pStyle w:val="6"/>
         <w:numPr>
           <w:ilvl w:val="0"/>
           <w:numId w:val="0"/>
@@ -2945,7 +3058,7 @@
     </w:p>
     <w:p>
       <w:pPr>
-        <w:pStyle w:val="5"/>
+        <w:pStyle w:val="6"/>
         <w:numPr>
           <w:ilvl w:val="0"/>
           <w:numId w:val="1"/>
@@ -2985,7 +3098,7 @@
     </w:p>
     <w:p>
       <w:pPr>
-        <w:pStyle w:val="5"/>
+        <w:pStyle w:val="6"/>
         <w:numPr>
           <w:ilvl w:val="0"/>
           <w:numId w:val="1"/>
@@ -3015,7 +3128,7 @@
     </w:p>
     <w:p>
       <w:pPr>
-        <w:pStyle w:val="5"/>
+        <w:pStyle w:val="6"/>
         <w:numPr>
           <w:ilvl w:val="0"/>
           <w:numId w:val="0"/>
@@ -3045,7 +3158,7 @@
     </w:p>
     <w:p>
       <w:pPr>
-        <w:pStyle w:val="5"/>
+        <w:pStyle w:val="6"/>
         <w:numPr>
           <w:ilvl w:val="0"/>
           <w:numId w:val="0"/>
@@ -3075,7 +3188,7 @@
     </w:p>
     <w:p>
       <w:pPr>
-        <w:pStyle w:val="5"/>
+        <w:pStyle w:val="6"/>
         <w:numPr>
           <w:ilvl w:val="0"/>
           <w:numId w:val="0"/>
@@ -3245,7 +3358,7 @@
     </w:p>
     <w:p>
       <w:pPr>
-        <w:pStyle w:val="5"/>
+        <w:pStyle w:val="6"/>
         <w:numPr>
           <w:ilvl w:val="0"/>
           <w:numId w:val="1"/>
@@ -3275,7 +3388,7 @@
     </w:p>
     <w:p>
       <w:pPr>
-        <w:pStyle w:val="5"/>
+        <w:pStyle w:val="6"/>
         <w:numPr>
           <w:ilvl w:val="0"/>
           <w:numId w:val="0"/>
@@ -3325,7 +3438,7 @@
     </w:p>
     <w:p>
       <w:pPr>
-        <w:pStyle w:val="5"/>
+        <w:pStyle w:val="6"/>
         <w:numPr>
           <w:ilvl w:val="0"/>
           <w:numId w:val="1"/>
@@ -3355,7 +3468,7 @@
     </w:p>
     <w:p>
       <w:pPr>
-        <w:pStyle w:val="5"/>
+        <w:pStyle w:val="6"/>
         <w:numPr>
           <w:ilvl w:val="0"/>
           <w:numId w:val="0"/>
@@ -3405,7 +3518,7 @@
     </w:p>
     <w:p>
       <w:pPr>
-        <w:pStyle w:val="5"/>
+        <w:pStyle w:val="6"/>
         <w:numPr>
           <w:ilvl w:val="0"/>
           <w:numId w:val="1"/>
@@ -3435,7 +3548,7 @@
     </w:p>
     <w:p>
       <w:pPr>
-        <w:pStyle w:val="5"/>
+        <w:pStyle w:val="6"/>
         <w:numPr>
           <w:ilvl w:val="0"/>
           <w:numId w:val="0"/>
@@ -3465,7 +3578,7 @@
     </w:p>
     <w:p>
       <w:pPr>
-        <w:pStyle w:val="5"/>
+        <w:pStyle w:val="6"/>
         <w:numPr>
           <w:ilvl w:val="0"/>
           <w:numId w:val="1"/>
@@ -3495,7 +3608,7 @@
     </w:p>
     <w:p>
       <w:pPr>
-        <w:pStyle w:val="5"/>
+        <w:pStyle w:val="6"/>
         <w:numPr>
           <w:ilvl w:val="0"/>
           <w:numId w:val="0"/>
@@ -3525,7 +3638,7 @@
     </w:p>
     <w:p>
       <w:pPr>
-        <w:pStyle w:val="5"/>
+        <w:pStyle w:val="6"/>
         <w:numPr>
           <w:ilvl w:val="0"/>
           <w:numId w:val="1"/>
@@ -3555,7 +3668,7 @@
     </w:p>
     <w:p>
       <w:pPr>
-        <w:pStyle w:val="5"/>
+        <w:pStyle w:val="6"/>
         <w:numPr>
           <w:ilvl w:val="0"/>
           <w:numId w:val="0"/>
@@ -3585,7 +3698,7 @@
     </w:p>
     <w:p>
       <w:pPr>
-        <w:pStyle w:val="5"/>
+        <w:pStyle w:val="6"/>
         <w:numPr>
           <w:ilvl w:val="0"/>
           <w:numId w:val="1"/>
@@ -3615,7 +3728,7 @@
     </w:p>
     <w:p>
       <w:pPr>
-        <w:pStyle w:val="5"/>
+        <w:pStyle w:val="6"/>
         <w:numPr>
           <w:ilvl w:val="0"/>
           <w:numId w:val="0"/>
@@ -3700,7 +3813,7 @@
     </w:p>
     <w:p>
       <w:pPr>
-        <w:pStyle w:val="5"/>
+        <w:pStyle w:val="6"/>
         <w:numPr>
           <w:ilvl w:val="0"/>
           <w:numId w:val="0"/>
@@ -3950,7 +4063,7 @@
     </w:p>
     <w:p>
       <w:pPr>
-        <w:pStyle w:val="5"/>
+        <w:pStyle w:val="6"/>
         <w:numPr>
           <w:ilvl w:val="0"/>
           <w:numId w:val="1"/>
@@ -3980,7 +4093,7 @@
     </w:p>
     <w:p>
       <w:pPr>
-        <w:pStyle w:val="5"/>
+        <w:pStyle w:val="6"/>
         <w:numPr>
           <w:ilvl w:val="0"/>
           <w:numId w:val="1"/>
@@ -4010,7 +4123,7 @@
     </w:p>
     <w:p>
       <w:pPr>
-        <w:pStyle w:val="5"/>
+        <w:pStyle w:val="6"/>
         <w:numPr>
           <w:ilvl w:val="0"/>
           <w:numId w:val="1"/>
@@ -4040,7 +4153,7 @@
     </w:p>
     <w:p>
       <w:pPr>
-        <w:pStyle w:val="5"/>
+        <w:pStyle w:val="6"/>
         <w:numPr>
           <w:ilvl w:val="0"/>
           <w:numId w:val="1"/>
@@ -4090,7 +4203,7 @@
     </w:p>
     <w:p>
       <w:pPr>
-        <w:pStyle w:val="5"/>
+        <w:pStyle w:val="6"/>
         <w:numPr>
           <w:ilvl w:val="0"/>
           <w:numId w:val="1"/>
@@ -4120,7 +4233,7 @@
     </w:p>
     <w:p>
       <w:pPr>
-        <w:pStyle w:val="5"/>
+        <w:pStyle w:val="6"/>
         <w:numPr>
           <w:ilvl w:val="0"/>
           <w:numId w:val="1"/>
@@ -4150,7 +4263,7 @@
     </w:p>
     <w:p>
       <w:pPr>
-        <w:pStyle w:val="5"/>
+        <w:pStyle w:val="6"/>
         <w:numPr>
           <w:ilvl w:val="0"/>
           <w:numId w:val="1"/>
@@ -4180,7 +4293,7 @@
     </w:p>
     <w:p>
       <w:pPr>
-        <w:pStyle w:val="5"/>
+        <w:pStyle w:val="6"/>
         <w:numPr>
           <w:ilvl w:val="0"/>
           <w:numId w:val="1"/>
@@ -4210,7 +4323,7 @@
     </w:p>
     <w:p>
       <w:pPr>
-        <w:pStyle w:val="5"/>
+        <w:pStyle w:val="6"/>
         <w:numPr>
           <w:ilvl w:val="0"/>
           <w:numId w:val="1"/>
@@ -4240,7 +4353,7 @@
     </w:p>
     <w:p>
       <w:pPr>
-        <w:pStyle w:val="5"/>
+        <w:pStyle w:val="6"/>
         <w:numPr>
           <w:ilvl w:val="0"/>
           <w:numId w:val="1"/>
@@ -4270,7 +4383,7 @@
     </w:p>
     <w:p>
       <w:pPr>
-        <w:pStyle w:val="5"/>
+        <w:pStyle w:val="6"/>
         <w:numPr>
           <w:ilvl w:val="0"/>
           <w:numId w:val="1"/>
@@ -4300,7 +4413,7 @@
     </w:p>
     <w:p>
       <w:pPr>
-        <w:pStyle w:val="5"/>
+        <w:pStyle w:val="6"/>
         <w:numPr>
           <w:ilvl w:val="0"/>
           <w:numId w:val="1"/>
@@ -4330,7 +4443,7 @@
     </w:p>
     <w:p>
       <w:pPr>
-        <w:pStyle w:val="5"/>
+        <w:pStyle w:val="6"/>
         <w:numPr>
           <w:ilvl w:val="0"/>
           <w:numId w:val="1"/>
@@ -4360,7 +4473,7 @@
     </w:p>
     <w:p>
       <w:pPr>
-        <w:pStyle w:val="5"/>
+        <w:pStyle w:val="6"/>
         <w:numPr>
           <w:ilvl w:val="0"/>
           <w:numId w:val="0"/>
@@ -4379,7 +4492,7 @@
     </w:p>
     <w:p>
       <w:pPr>
-        <w:pStyle w:val="5"/>
+        <w:pStyle w:val="6"/>
         <w:numPr>
           <w:ilvl w:val="0"/>
           <w:numId w:val="0"/>
@@ -4415,7 +4528,7 @@
     </w:p>
     <w:p>
       <w:pPr>
-        <w:pStyle w:val="5"/>
+        <w:pStyle w:val="6"/>
         <w:numPr>
           <w:ilvl w:val="0"/>
           <w:numId w:val="0"/>
@@ -4451,7 +4564,7 @@
     </w:p>
     <w:p>
       <w:pPr>
-        <w:pStyle w:val="5"/>
+        <w:pStyle w:val="6"/>
         <w:numPr>
           <w:ilvl w:val="0"/>
           <w:numId w:val="0"/>
@@ -4573,7 +4686,7 @@
     </w:p>
     <w:p>
       <w:pPr>
-        <w:pStyle w:val="5"/>
+        <w:pStyle w:val="6"/>
         <w:numPr>
           <w:ilvl w:val="0"/>
           <w:numId w:val="1"/>
@@ -4603,7 +4716,7 @@
     </w:p>
     <w:p>
       <w:pPr>
-        <w:pStyle w:val="5"/>
+        <w:pStyle w:val="6"/>
         <w:numPr>
           <w:ilvl w:val="0"/>
           <w:numId w:val="1"/>
@@ -4633,7 +4746,7 @@
     </w:p>
     <w:p>
       <w:pPr>
-        <w:pStyle w:val="5"/>
+        <w:pStyle w:val="6"/>
         <w:numPr>
           <w:ilvl w:val="0"/>
           <w:numId w:val="1"/>
@@ -4663,7 +4776,7 @@
     </w:p>
     <w:p>
       <w:pPr>
-        <w:pStyle w:val="5"/>
+        <w:pStyle w:val="6"/>
         <w:numPr>
           <w:ilvl w:val="0"/>
           <w:numId w:val="1"/>
@@ -4693,7 +4806,7 @@
     </w:p>
     <w:p>
       <w:pPr>
-        <w:pStyle w:val="5"/>
+        <w:pStyle w:val="6"/>
         <w:numPr>
           <w:ilvl w:val="0"/>
           <w:numId w:val="1"/>
@@ -4723,7 +4836,7 @@
     </w:p>
     <w:p>
       <w:pPr>
-        <w:pStyle w:val="5"/>
+        <w:pStyle w:val="6"/>
         <w:numPr>
           <w:ilvl w:val="0"/>
           <w:numId w:val="1"/>
@@ -4779,7 +4892,7 @@
     </w:p>
     <w:p>
       <w:pPr>
-        <w:pStyle w:val="5"/>
+        <w:pStyle w:val="6"/>
         <w:numPr>
           <w:ilvl w:val="0"/>
           <w:numId w:val="0"/>
@@ -4815,7 +4928,7 @@
     </w:p>
     <w:p>
       <w:pPr>
-        <w:pStyle w:val="5"/>
+        <w:pStyle w:val="6"/>
         <w:numPr>
           <w:ilvl w:val="0"/>
           <w:numId w:val="0"/>
@@ -4851,7 +4964,7 @@
     </w:p>
     <w:p>
       <w:pPr>
-        <w:pStyle w:val="5"/>
+        <w:pStyle w:val="6"/>
         <w:numPr>
           <w:ilvl w:val="0"/>
           <w:numId w:val="0"/>
@@ -4957,7 +5070,7 @@
     </w:p>
     <w:p>
       <w:pPr>
-        <w:pStyle w:val="5"/>
+        <w:pStyle w:val="6"/>
         <w:numPr>
           <w:ilvl w:val="0"/>
           <w:numId w:val="1"/>
@@ -4987,7 +5100,7 @@
     </w:p>
     <w:p>
       <w:pPr>
-        <w:pStyle w:val="5"/>
+        <w:pStyle w:val="6"/>
         <w:numPr>
           <w:ilvl w:val="0"/>
           <w:numId w:val="1"/>
@@ -5017,7 +5130,7 @@
     </w:p>
     <w:p>
       <w:pPr>
-        <w:pStyle w:val="5"/>
+        <w:pStyle w:val="6"/>
         <w:numPr>
           <w:ilvl w:val="0"/>
           <w:numId w:val="1"/>
@@ -5047,7 +5160,7 @@
     </w:p>
     <w:p>
       <w:pPr>
-        <w:pStyle w:val="5"/>
+        <w:pStyle w:val="6"/>
         <w:numPr>
           <w:ilvl w:val="0"/>
           <w:numId w:val="1"/>
@@ -5077,7 +5190,7 @@
     </w:p>
     <w:p>
       <w:pPr>
-        <w:pStyle w:val="5"/>
+        <w:pStyle w:val="6"/>
         <w:numPr>
           <w:ilvl w:val="0"/>
           <w:numId w:val="1"/>
@@ -5107,7 +5220,7 @@
     </w:p>
     <w:p>
       <w:pPr>
-        <w:pStyle w:val="5"/>
+        <w:pStyle w:val="6"/>
         <w:numPr>
           <w:ilvl w:val="0"/>
           <w:numId w:val="1"/>
@@ -5137,7 +5250,7 @@
     </w:p>
     <w:p>
       <w:pPr>
-        <w:pStyle w:val="5"/>
+        <w:pStyle w:val="6"/>
         <w:numPr>
           <w:ilvl w:val="0"/>
           <w:numId w:val="1"/>
@@ -5167,7 +5280,7 @@
     </w:p>
     <w:p>
       <w:pPr>
-        <w:pStyle w:val="5"/>
+        <w:pStyle w:val="6"/>
         <w:numPr>
           <w:ilvl w:val="0"/>
           <w:numId w:val="1"/>
@@ -5197,7 +5310,7 @@
     </w:p>
     <w:p>
       <w:pPr>
-        <w:pStyle w:val="5"/>
+        <w:pStyle w:val="6"/>
         <w:numPr>
           <w:ilvl w:val="0"/>
           <w:numId w:val="0"/>
@@ -5217,7 +5330,7 @@
     </w:p>
     <w:p>
       <w:pPr>
-        <w:pStyle w:val="5"/>
+        <w:pStyle w:val="6"/>
         <w:numPr>
           <w:ilvl w:val="0"/>
           <w:numId w:val="0"/>
@@ -5253,7 +5366,7 @@
     </w:p>
     <w:p>
       <w:pPr>
-        <w:pStyle w:val="5"/>
+        <w:pStyle w:val="6"/>
         <w:numPr>
           <w:ilvl w:val="0"/>
           <w:numId w:val="0"/>
@@ -5289,7 +5402,7 @@
     </w:p>
     <w:p>
       <w:pPr>
-        <w:pStyle w:val="5"/>
+        <w:pStyle w:val="6"/>
         <w:numPr>
           <w:ilvl w:val="0"/>
           <w:numId w:val="0"/>
@@ -5427,7 +5540,7 @@
     </w:p>
     <w:p>
       <w:pPr>
-        <w:pStyle w:val="5"/>
+        <w:pStyle w:val="6"/>
         <w:numPr>
           <w:ilvl w:val="0"/>
           <w:numId w:val="1"/>
@@ -5457,7 +5570,7 @@
     </w:p>
     <w:p>
       <w:pPr>
-        <w:pStyle w:val="5"/>
+        <w:pStyle w:val="6"/>
         <w:numPr>
           <w:ilvl w:val="0"/>
           <w:numId w:val="1"/>
@@ -5487,7 +5600,7 @@
     </w:p>
     <w:p>
       <w:pPr>
-        <w:pStyle w:val="5"/>
+        <w:pStyle w:val="6"/>
         <w:numPr>
           <w:ilvl w:val="0"/>
           <w:numId w:val="1"/>
@@ -5517,7 +5630,7 @@
     </w:p>
     <w:p>
       <w:pPr>
-        <w:pStyle w:val="5"/>
+        <w:pStyle w:val="6"/>
         <w:numPr>
           <w:ilvl w:val="0"/>
           <w:numId w:val="1"/>
@@ -5546,7 +5659,7 @@
     </w:p>
     <w:p>
       <w:pPr>
-        <w:pStyle w:val="5"/>
+        <w:pStyle w:val="6"/>
         <w:numPr>
           <w:ilvl w:val="0"/>
           <w:numId w:val="0"/>
@@ -5586,7 +5699,7 @@
     </w:p>
     <w:p>
       <w:pPr>
-        <w:pStyle w:val="5"/>
+        <w:pStyle w:val="6"/>
         <w:numPr>
           <w:ilvl w:val="0"/>
           <w:numId w:val="1"/>
@@ -5633,7 +5746,7 @@
     </w:p>
     <w:p>
       <w:pPr>
-        <w:pStyle w:val="5"/>
+        <w:pStyle w:val="6"/>
         <w:numPr>
           <w:ilvl w:val="0"/>
           <w:numId w:val="1"/>
@@ -5680,7 +5793,7 @@
     </w:p>
     <w:p>
       <w:pPr>
-        <w:pStyle w:val="5"/>
+        <w:pStyle w:val="6"/>
         <w:numPr>
           <w:ilvl w:val="0"/>
           <w:numId w:val="1"/>
@@ -5708,7 +5821,7 @@
     </w:p>
     <w:p>
       <w:pPr>
-        <w:pStyle w:val="5"/>
+        <w:pStyle w:val="6"/>
         <w:numPr>
           <w:ilvl w:val="0"/>
           <w:numId w:val="1"/>
@@ -5736,7 +5849,7 @@
     </w:p>
     <w:p>
       <w:pPr>
-        <w:pStyle w:val="5"/>
+        <w:pStyle w:val="6"/>
         <w:numPr>
           <w:ilvl w:val="0"/>
           <w:numId w:val="1"/>
@@ -5764,7 +5877,7 @@
     </w:p>
     <w:p>
       <w:pPr>
-        <w:pStyle w:val="5"/>
+        <w:pStyle w:val="6"/>
         <w:numPr>
           <w:ilvl w:val="0"/>
           <w:numId w:val="1"/>
@@ -5792,7 +5905,7 @@
     </w:p>
     <w:p>
       <w:pPr>
-        <w:pStyle w:val="5"/>
+        <w:pStyle w:val="6"/>
         <w:numPr>
           <w:ilvl w:val="0"/>
           <w:numId w:val="1"/>
@@ -5820,7 +5933,7 @@
     </w:p>
     <w:p>
       <w:pPr>
-        <w:pStyle w:val="5"/>
+        <w:pStyle w:val="6"/>
         <w:numPr>
           <w:ilvl w:val="0"/>
           <w:numId w:val="1"/>
@@ -5881,7 +5994,7 @@
     </w:p>
     <w:p>
       <w:pPr>
-        <w:pStyle w:val="5"/>
+        <w:pStyle w:val="6"/>
         <w:numPr>
           <w:ilvl w:val="0"/>
           <w:numId w:val="1"/>
@@ -5909,7 +6022,7 @@
     </w:p>
     <w:p>
       <w:pPr>
-        <w:pStyle w:val="5"/>
+        <w:pStyle w:val="6"/>
         <w:numPr>
           <w:ilvl w:val="0"/>
           <w:numId w:val="1"/>
@@ -5937,7 +6050,7 @@
     </w:p>
     <w:p>
       <w:pPr>
-        <w:pStyle w:val="5"/>
+        <w:pStyle w:val="6"/>
         <w:numPr>
           <w:ilvl w:val="0"/>
           <w:numId w:val="1"/>
@@ -5965,7 +6078,7 @@
     </w:p>
     <w:p>
       <w:pPr>
-        <w:pStyle w:val="5"/>
+        <w:pStyle w:val="6"/>
         <w:numPr>
           <w:ilvl w:val="0"/>
           <w:numId w:val="1"/>
@@ -5993,7 +6106,7 @@
     </w:p>
     <w:p>
       <w:pPr>
-        <w:pStyle w:val="5"/>
+        <w:pStyle w:val="6"/>
         <w:numPr>
           <w:ilvl w:val="0"/>
           <w:numId w:val="1"/>
@@ -6021,7 +6134,7 @@
     </w:p>
     <w:p>
       <w:pPr>
-        <w:pStyle w:val="5"/>
+        <w:pStyle w:val="6"/>
         <w:numPr>
           <w:ilvl w:val="0"/>
           <w:numId w:val="1"/>
@@ -6049,7 +6162,7 @@
     </w:p>
     <w:p>
       <w:pPr>
-        <w:pStyle w:val="5"/>
+        <w:pStyle w:val="6"/>
         <w:numPr>
           <w:ilvl w:val="0"/>
           <w:numId w:val="1"/>
@@ -6115,7 +6228,7 @@
     </w:p>
     <w:p>
       <w:pPr>
-        <w:pStyle w:val="5"/>
+        <w:pStyle w:val="6"/>
         <w:numPr>
           <w:ilvl w:val="0"/>
           <w:numId w:val="1"/>
@@ -6162,7 +6275,7 @@
     </w:p>
     <w:p>
       <w:pPr>
-        <w:pStyle w:val="5"/>
+        <w:pStyle w:val="6"/>
         <w:numPr>
           <w:ilvl w:val="0"/>
           <w:numId w:val="1"/>
@@ -6190,7 +6303,7 @@
     </w:p>
     <w:p>
       <w:pPr>
-        <w:pStyle w:val="5"/>
+        <w:pStyle w:val="6"/>
         <w:numPr>
           <w:ilvl w:val="0"/>
           <w:numId w:val="1"/>
@@ -6237,7 +6350,7 @@
     </w:p>
     <w:p>
       <w:pPr>
-        <w:pStyle w:val="5"/>
+        <w:pStyle w:val="6"/>
         <w:numPr>
           <w:ilvl w:val="0"/>
           <w:numId w:val="1"/>
@@ -6265,7 +6378,7 @@
     </w:p>
     <w:p>
       <w:pPr>
-        <w:pStyle w:val="5"/>
+        <w:pStyle w:val="6"/>
         <w:numPr>
           <w:ilvl w:val="0"/>
           <w:numId w:val="1"/>
@@ -6404,7 +6517,7 @@
     </w:p>
     <w:p>
       <w:pPr>
-        <w:pStyle w:val="5"/>
+        <w:pStyle w:val="6"/>
         <w:numPr>
           <w:ilvl w:val="0"/>
           <w:numId w:val="0"/>
@@ -6422,7 +6535,7 @@
     </w:p>
     <w:p>
       <w:pPr>
-        <w:pStyle w:val="5"/>
+        <w:pStyle w:val="6"/>
         <w:numPr>
           <w:ilvl w:val="0"/>
           <w:numId w:val="0"/>
@@ -6465,7 +6578,7 @@
     </w:p>
     <w:p>
       <w:pPr>
-        <w:pStyle w:val="5"/>
+        <w:pStyle w:val="6"/>
         <w:numPr>
           <w:ilvl w:val="0"/>
           <w:numId w:val="1"/>
@@ -6493,7 +6606,7 @@
     </w:p>
     <w:p>
       <w:pPr>
-        <w:pStyle w:val="5"/>
+        <w:pStyle w:val="6"/>
         <w:numPr>
           <w:ilvl w:val="0"/>
           <w:numId w:val="1"/>
@@ -6523,7 +6636,7 @@
     </w:p>
     <w:p>
       <w:pPr>
-        <w:pStyle w:val="5"/>
+        <w:pStyle w:val="6"/>
         <w:numPr>
           <w:ilvl w:val="0"/>
           <w:numId w:val="0"/>
@@ -6834,7 +6947,7 @@
     <w:lsdException w:qFormat="1" w:unhideWhenUsed="0" w:uiPriority="0" w:semiHidden="0" w:name="Title"/>
     <w:lsdException w:unhideWhenUsed="0" w:uiPriority="0" w:semiHidden="0" w:name="Closing"/>
     <w:lsdException w:unhideWhenUsed="0" w:uiPriority="0" w:semiHidden="0" w:name="Signature"/>
-    <w:lsdException w:qFormat="1" w:unhideWhenUsed="0" w:uiPriority="0" w:name="Default Paragraph Font"/>
+    <w:lsdException w:qFormat="1" w:unhideWhenUsed="0" w:uiPriority="0" w:semiHidden="0" w:name="Default Paragraph Font"/>
     <w:lsdException w:unhideWhenUsed="0" w:uiPriority="0" w:semiHidden="0" w:name="Body Text"/>
     <w:lsdException w:unhideWhenUsed="0" w:uiPriority="0" w:semiHidden="0" w:name="Body Text Indent"/>
     <w:lsdException w:unhideWhenUsed="0" w:uiPriority="0" w:semiHidden="0" w:name="List Continue"/>
@@ -7037,7 +7150,6 @@
   </w:style>
   <w:style w:type="character" w:default="1" w:styleId="4">
     <w:name w:val="Default Paragraph Font"/>
-    <w:semiHidden/>
     <w:qFormat/>
     <w:uiPriority w:val="0"/>
   </w:style>
@@ -7058,13 +7170,23 @@
   <w:style w:type="paragraph" w:styleId="2">
     <w:name w:val="Normal (Web)"/>
     <w:basedOn w:val="1"/>
+    <w:link w:val="7"/>
     <w:qFormat/>
     <w:uiPriority w:val="0"/>
     <w:rPr>
       <w:sz w:val="24"/>
     </w:rPr>
   </w:style>
-  <w:style w:type="paragraph" w:styleId="5">
+  <w:style w:type="character" w:styleId="5">
+    <w:name w:val="Hyperlink"/>
+    <w:basedOn w:val="4"/>
+    <w:uiPriority w:val="0"/>
+    <w:rPr>
+      <w:color w:val="0000FF"/>
+      <w:u w:val="single"/>
+    </w:rPr>
+  </w:style>
+  <w:style w:type="paragraph" w:styleId="6">
     <w:name w:val="List Paragraph"/>
     <w:basedOn w:val="1"/>
     <w:qFormat/>
@@ -7072,6 +7194,14 @@
     <w:pPr>
       <w:ind w:firstLine="420" w:firstLineChars="200"/>
     </w:pPr>
+  </w:style>
+  <w:style w:type="character" w:customStyle="1" w:styleId="7">
+    <w:name w:val="普通(网站) Char"/>
+    <w:link w:val="2"/>
+    <w:uiPriority w:val="0"/>
+    <w:rPr>
+      <w:sz w:val="24"/>
+    </w:rPr>
   </w:style>
 </w:styles>
 </file>

</xml_diff>